<commit_message>
Upload Final Presentation ver3
</commit_message>
<xml_diff>
--- a/Final Presentation/presentation.docx
+++ b/Final Presentation/presentation.docx
@@ -18,10 +18,7 @@
     </w:p>
     <w:p>
       <w:r>
-        <w:t>Here is ou</w:t>
-      </w:r>
-      <w:r>
-        <w:t>r System Diagram. We develop p</w:t>
+        <w:t>Here is our System Diagram. We develop p</w:t>
       </w:r>
       <w:r>
         <w:rPr>
@@ -30,10 +27,7 @@
         <w:t>lu</w:t>
       </w:r>
       <w:r>
-        <w:t>g</w:t>
-      </w:r>
-      <w:r>
-        <w:t xml:space="preserve">in for </w:t>
+        <w:t xml:space="preserve">gin for </w:t>
       </w:r>
       <w:proofErr w:type="spellStart"/>
       <w:r>
@@ -41,13 +35,7 @@
       </w:r>
       <w:proofErr w:type="spellEnd"/>
       <w:r>
-        <w:t>. We implemented a</w:t>
-      </w:r>
-      <w:r>
-        <w:t>lgorithms for SHA3 candidates, and d</w:t>
-      </w:r>
-      <w:r>
-        <w:t xml:space="preserve">esigned a new dialog box and visualized Blake. And users can use our implementation in </w:t>
+        <w:t xml:space="preserve">. We implemented algorithms for SHA3 candidates, and designed a new dialog box and visualized Blake. And users can use our implementation in </w:t>
       </w:r>
       <w:proofErr w:type="spellStart"/>
       <w:r>
@@ -60,11 +48,6 @@
     </w:p>
     <w:p/>
     <w:p>
-      <w:pPr>
-        <w:rPr>
-          <w:rFonts w:hint="eastAsia"/>
-        </w:rPr>
-      </w:pPr>
       <w:r>
         <w:rPr>
           <w:rFonts w:hint="eastAsia"/>
@@ -74,11 +57,6 @@
     </w:p>
     <w:p/>
     <w:p>
-      <w:pPr>
-        <w:rPr>
-          <w:rFonts w:hint="eastAsia"/>
-        </w:rPr>
-      </w:pPr>
       <w:r>
         <w:rPr>
           <w:rFonts w:hint="eastAsia"/>
@@ -116,13 +94,32 @@
     </w:p>
     <w:p>
       <w:r>
-        <w:t xml:space="preserve">Then came the second problem, unless we change the </w:t>
-      </w:r>
-      <w:r>
-        <w:t>Unless we change the length of the input, the output will be the same for most cases.</w:t>
-      </w:r>
-      <w:r>
-        <w:t xml:space="preserve"> After we check the code, we found the C reference code count the length as the length of bits, but in out code we handle input as byte array. So the length in Java code should be the length in C code divided by 8.</w:t>
+        <w:t xml:space="preserve">Then came the second problem, </w:t>
+      </w:r>
+      <w:proofErr w:type="gramStart"/>
+      <w:r>
+        <w:t>Unless</w:t>
+      </w:r>
+      <w:proofErr w:type="gramEnd"/>
+      <w:r>
+        <w:t xml:space="preserve"> we change the length of the input, the output will be the same for most cases.</w:t>
+      </w:r>
+      <w:r>
+        <w:t xml:space="preserve"> After we check the code, we found the C reference code count the length as the length of bits, but in out</w:t>
+      </w:r>
+      <w:r>
+        <w:t xml:space="preserve"> </w:t>
+      </w:r>
+      <w:r>
+        <w:rPr>
+          <w:rFonts w:hint="eastAsia"/>
+        </w:rPr>
+        <w:t>Java</w:t>
+      </w:r>
+      <w:bookmarkStart w:id="0" w:name="_GoBack"/>
+      <w:bookmarkEnd w:id="0"/>
+      <w:r>
+        <w:t xml:space="preserve"> code we handle input as byte array. So the length in Java code should be the length in C code divided by 8.</w:t>
       </w:r>
     </w:p>
     <w:p>
@@ -144,6 +141,19 @@
     <w:p>
       <w:r>
         <w:t xml:space="preserve">At first we check the code and make everything works well, but it still cannot jump automatically. Then we found that due to the requirements of Blake algorithm, salt needs to be a </w:t>
+      </w:r>
+      <w:r>
+        <w:rPr>
+          <w:rFonts w:ascii="Arial" w:hAnsi="Arial" w:cs="Arial"/>
+          <w:color w:val="333333"/>
+          <w:sz w:val="20"/>
+          <w:szCs w:val="20"/>
+          <w:shd w:val="clear" w:color="auto" w:fill="FFFFFF"/>
+        </w:rPr>
+        <w:t>hexadecimal,</w:t>
+      </w:r>
+      <w:r>
+        <w:t xml:space="preserve"> and Java code cannot output correct data if input is not a </w:t>
       </w:r>
       <w:r>
         <w:rPr>
@@ -156,40 +166,10 @@
         <w:t>hexadecimal</w:t>
       </w:r>
       <w:r>
-        <w:rPr>
-          <w:rFonts w:ascii="Arial" w:hAnsi="Arial" w:cs="Arial"/>
-          <w:color w:val="333333"/>
-          <w:sz w:val="20"/>
-          <w:szCs w:val="20"/>
-          <w:shd w:val="clear" w:color="auto" w:fill="FFFFFF"/>
-        </w:rPr>
-        <w:t>,</w:t>
-      </w:r>
-      <w:r>
-        <w:t xml:space="preserve"> and Java code cannot output correct data if input is not a </w:t>
-      </w:r>
-      <w:r>
-        <w:rPr>
-          <w:rFonts w:ascii="Arial" w:hAnsi="Arial" w:cs="Arial"/>
-          <w:color w:val="333333"/>
-          <w:sz w:val="20"/>
-          <w:szCs w:val="20"/>
-          <w:shd w:val="clear" w:color="auto" w:fill="FFFFFF"/>
-        </w:rPr>
-        <w:t>hexadecimal</w:t>
-      </w:r>
-      <w:bookmarkStart w:id="0" w:name="_GoBack"/>
-      <w:bookmarkEnd w:id="0"/>
-      <w:r>
         <w:t>.</w:t>
       </w:r>
     </w:p>
     <w:p>
-      <w:pPr>
-        <w:rPr>
-          <w:rFonts w:hint="eastAsia"/>
-        </w:rPr>
-      </w:pPr>
       <w:r>
         <w:t xml:space="preserve">So the problem is solved by input a </w:t>
       </w:r>
@@ -615,6 +595,7 @@
   <w:style w:type="character" w:default="1" w:styleId="DefaultParagraphFont">
     <w:name w:val="Default Paragraph Font"/>
     <w:uiPriority w:val="1"/>
+    <w:semiHidden/>
     <w:unhideWhenUsed/>
   </w:style>
   <w:style w:type="table" w:default="1" w:styleId="TableNormal">

</xml_diff>